<commit_message>
Corrigir especificação de relatório
</commit_message>
<xml_diff>
--- a/relatorio/Relatorio_desempenho.docx
+++ b/relatorio/Relatorio_desempenho.docx
@@ -41,27 +41,7 @@
           <w:bCs/>
           <w:lang w:val="pt-BR"/>
         </w:rPr>
-        <w:t xml:space="preserve">Dupla 11: Felipe </w:t>
-      </w:r>
-      <w:proofErr w:type="spellStart"/>
-      <w:r>
-        <w:rPr>
-          <w:rFonts w:ascii="Arial" w:hAnsi="Arial" w:cs="Arial"/>
-          <w:b/>
-          <w:bCs/>
-          <w:lang w:val="pt-BR"/>
-        </w:rPr>
-        <w:t>Kureski</w:t>
-      </w:r>
-      <w:proofErr w:type="spellEnd"/>
-      <w:r>
-        <w:rPr>
-          <w:rFonts w:ascii="Arial" w:hAnsi="Arial" w:cs="Arial"/>
-          <w:b/>
-          <w:bCs/>
-          <w:lang w:val="pt-BR"/>
-        </w:rPr>
-        <w:t xml:space="preserve"> e Tiago Prestes</w:t>
+        <w:t>Dupla 11: Felipe Kureski e Tiago Prestes</w:t>
       </w:r>
     </w:p>
     <w:p>
@@ -80,47 +60,7 @@
           <w:bCs/>
           <w:lang w:val="pt-BR"/>
         </w:rPr>
-        <w:t xml:space="preserve">Função </w:t>
-      </w:r>
-      <w:proofErr w:type="spellStart"/>
-      <w:r>
-        <w:rPr>
-          <w:rFonts w:ascii="Arial" w:hAnsi="Arial" w:cs="Arial"/>
-          <w:b/>
-          <w:bCs/>
-          <w:lang w:val="pt-BR"/>
-        </w:rPr>
-        <w:t>Hash</w:t>
-      </w:r>
-      <w:proofErr w:type="spellEnd"/>
-      <w:r>
-        <w:rPr>
-          <w:rFonts w:ascii="Arial" w:hAnsi="Arial" w:cs="Arial"/>
-          <w:b/>
-          <w:bCs/>
-          <w:lang w:val="pt-BR"/>
-        </w:rPr>
-        <w:t xml:space="preserve"> – </w:t>
-      </w:r>
-      <w:proofErr w:type="spellStart"/>
-      <w:r>
-        <w:rPr>
-          <w:rFonts w:ascii="Arial" w:hAnsi="Arial" w:cs="Arial"/>
-          <w:b/>
-          <w:bCs/>
-          <w:lang w:val="pt-BR"/>
-        </w:rPr>
-        <w:t>Length</w:t>
-      </w:r>
-      <w:proofErr w:type="spellEnd"/>
-      <w:r>
-        <w:rPr>
-          <w:rFonts w:ascii="Arial" w:hAnsi="Arial" w:cs="Arial"/>
-          <w:b/>
-          <w:bCs/>
-          <w:lang w:val="pt-BR"/>
-        </w:rPr>
-        <w:t xml:space="preserve"> </w:t>
+        <w:t xml:space="preserve">Função Hash – Length </w:t>
       </w:r>
       <w:r>
         <w:rPr>
@@ -153,23 +93,7 @@
           <w:rFonts w:ascii="Arial" w:hAnsi="Arial" w:cs="Arial"/>
           <w:lang w:val="pt-BR"/>
         </w:rPr>
-        <w:t xml:space="preserve">A função </w:t>
-      </w:r>
-      <w:proofErr w:type="spellStart"/>
-      <w:r>
-        <w:rPr>
-          <w:rFonts w:ascii="Arial" w:hAnsi="Arial" w:cs="Arial"/>
-          <w:lang w:val="pt-BR"/>
-        </w:rPr>
-        <w:t>hash</w:t>
-      </w:r>
-      <w:proofErr w:type="spellEnd"/>
-      <w:r>
-        <w:rPr>
-          <w:rFonts w:ascii="Arial" w:hAnsi="Arial" w:cs="Arial"/>
-          <w:lang w:val="pt-BR"/>
-        </w:rPr>
-        <w:t xml:space="preserve"> calcula o índice de armazenamento da chave a partir do comprimento da </w:t>
+        <w:t xml:space="preserve">A função hash calcula o índice de armazenamento da chave a partir do comprimento da </w:t>
       </w:r>
       <w:r>
         <w:rPr>
@@ -183,23 +107,7 @@
           <w:rFonts w:ascii="Arial" w:hAnsi="Arial" w:cs="Arial"/>
           <w:lang w:val="pt-BR"/>
         </w:rPr>
-        <w:t xml:space="preserve"> (quantidade de caracteres), aplicando o módulo pela capacidade da tabela </w:t>
-      </w:r>
-      <w:proofErr w:type="spellStart"/>
-      <w:r>
-        <w:rPr>
-          <w:rFonts w:ascii="Arial" w:hAnsi="Arial" w:cs="Arial"/>
-          <w:lang w:val="pt-BR"/>
-        </w:rPr>
-        <w:t>hash</w:t>
-      </w:r>
-      <w:proofErr w:type="spellEnd"/>
-      <w:r>
-        <w:rPr>
-          <w:rFonts w:ascii="Arial" w:hAnsi="Arial" w:cs="Arial"/>
-          <w:lang w:val="pt-BR"/>
-        </w:rPr>
-        <w:t xml:space="preserve"> (32).</w:t>
+        <w:t xml:space="preserve"> (quantidade de caracteres), aplicando o módulo pela capacidade da tabela hash (32).</w:t>
       </w:r>
     </w:p>
     <w:p>
@@ -264,33 +172,8 @@
           <w:rFonts w:ascii="Arial" w:hAnsi="Arial" w:cs="Arial"/>
           <w:lang w:val="pt-BR"/>
         </w:rPr>
-        <w:t xml:space="preserve"> 537916 </w:t>
+        <w:t xml:space="preserve"> 537916 ns ou 0,540 ms</w:t>
       </w:r>
-      <w:proofErr w:type="spellStart"/>
-      <w:r>
-        <w:rPr>
-          <w:rFonts w:ascii="Arial" w:hAnsi="Arial" w:cs="Arial"/>
-          <w:lang w:val="pt-BR"/>
-        </w:rPr>
-        <w:t>ns</w:t>
-      </w:r>
-      <w:proofErr w:type="spellEnd"/>
-      <w:r>
-        <w:rPr>
-          <w:rFonts w:ascii="Arial" w:hAnsi="Arial" w:cs="Arial"/>
-          <w:lang w:val="pt-BR"/>
-        </w:rPr>
-        <w:t xml:space="preserve"> ou 0,540 </w:t>
-      </w:r>
-      <w:proofErr w:type="spellStart"/>
-      <w:r>
-        <w:rPr>
-          <w:rFonts w:ascii="Arial" w:hAnsi="Arial" w:cs="Arial"/>
-          <w:lang w:val="pt-BR"/>
-        </w:rPr>
-        <w:t>ms</w:t>
-      </w:r>
-      <w:proofErr w:type="spellEnd"/>
     </w:p>
     <w:tbl>
       <w:tblPr>
@@ -496,33 +379,8 @@
           <w:rFonts w:ascii="Arial" w:hAnsi="Arial" w:cs="Arial"/>
           <w:lang w:val="pt-BR"/>
         </w:rPr>
-        <w:t xml:space="preserve"> 253393 </w:t>
+        <w:t xml:space="preserve"> 253393 ns ou 0,253 ms</w:t>
       </w:r>
-      <w:proofErr w:type="spellStart"/>
-      <w:r>
-        <w:rPr>
-          <w:rFonts w:ascii="Arial" w:hAnsi="Arial" w:cs="Arial"/>
-          <w:lang w:val="pt-BR"/>
-        </w:rPr>
-        <w:t>ns</w:t>
-      </w:r>
-      <w:proofErr w:type="spellEnd"/>
-      <w:r>
-        <w:rPr>
-          <w:rFonts w:ascii="Arial" w:hAnsi="Arial" w:cs="Arial"/>
-          <w:lang w:val="pt-BR"/>
-        </w:rPr>
-        <w:t xml:space="preserve"> ou 0,253 </w:t>
-      </w:r>
-      <w:proofErr w:type="spellStart"/>
-      <w:r>
-        <w:rPr>
-          <w:rFonts w:ascii="Arial" w:hAnsi="Arial" w:cs="Arial"/>
-          <w:lang w:val="pt-BR"/>
-        </w:rPr>
-        <w:t>ms</w:t>
-      </w:r>
-      <w:proofErr w:type="spellEnd"/>
     </w:p>
     <w:tbl>
       <w:tblPr>
@@ -651,7 +509,6 @@
                 <w:lang w:val="pt-BR"/>
               </w:rPr>
             </w:pPr>
-            <w:proofErr w:type="spellStart"/>
             <w:r>
               <w:rPr>
                 <w:rFonts w:ascii="Arial" w:hAnsi="Arial" w:cs="Arial"/>
@@ -659,7 +516,6 @@
               </w:rPr>
               <w:t>Allys</w:t>
             </w:r>
-            <w:proofErr w:type="spellEnd"/>
           </w:p>
         </w:tc>
         <w:tc>
@@ -738,17 +594,8 @@
                 <w:rFonts w:ascii="Arial" w:hAnsi="Arial" w:cs="Arial"/>
                 <w:lang w:val="pt-BR"/>
               </w:rPr>
-              <w:t xml:space="preserve">117125 </w:t>
-            </w:r>
-            <w:proofErr w:type="spellStart"/>
-            <w:r>
-              <w:rPr>
-                <w:rFonts w:ascii="Arial" w:hAnsi="Arial" w:cs="Arial"/>
-                <w:lang w:val="pt-BR"/>
-              </w:rPr>
-              <w:t>ns</w:t>
-            </w:r>
-            <w:proofErr w:type="spellEnd"/>
+              <w:t>117125 ns</w:t>
+            </w:r>
           </w:p>
         </w:tc>
       </w:tr>
@@ -849,17 +696,8 @@
                 <w:rFonts w:ascii="Arial" w:hAnsi="Arial" w:cs="Arial"/>
                 <w:lang w:val="pt-BR"/>
               </w:rPr>
-              <w:t xml:space="preserve">401874 </w:t>
-            </w:r>
-            <w:proofErr w:type="spellStart"/>
-            <w:r>
-              <w:rPr>
-                <w:rFonts w:ascii="Arial" w:hAnsi="Arial" w:cs="Arial"/>
-                <w:lang w:val="pt-BR"/>
-              </w:rPr>
-              <w:t>ns</w:t>
-            </w:r>
-            <w:proofErr w:type="spellEnd"/>
+              <w:t>401874 ns</w:t>
+            </w:r>
           </w:p>
         </w:tc>
       </w:tr>
@@ -960,17 +798,8 @@
                 <w:rFonts w:ascii="Arial" w:hAnsi="Arial" w:cs="Arial"/>
                 <w:lang w:val="pt-BR"/>
               </w:rPr>
-              <w:t xml:space="preserve">241180 </w:t>
-            </w:r>
-            <w:proofErr w:type="spellStart"/>
-            <w:r>
-              <w:rPr>
-                <w:rFonts w:ascii="Arial" w:hAnsi="Arial" w:cs="Arial"/>
-                <w:lang w:val="pt-BR"/>
-              </w:rPr>
-              <w:t>ns</w:t>
-            </w:r>
-            <w:proofErr w:type="spellEnd"/>
+              <w:t>241180 ns</w:t>
+            </w:r>
           </w:p>
         </w:tc>
       </w:tr>
@@ -2434,9 +2263,8 @@
           <w:bCs/>
           <w:lang w:val="pt-BR"/>
         </w:rPr>
-        <w:t xml:space="preserve">Função </w:t>
+        <w:t xml:space="preserve">Função Hash – soma </w:t>
       </w:r>
-      <w:proofErr w:type="spellStart"/>
       <w:r>
         <w:rPr>
           <w:rFonts w:ascii="Arial" w:hAnsi="Arial" w:cs="Arial"/>
@@ -2444,9 +2272,8 @@
           <w:bCs/>
           <w:lang w:val="pt-BR"/>
         </w:rPr>
-        <w:t>Hash</w:t>
+        <w:t>Unicode</w:t>
       </w:r>
-      <w:proofErr w:type="spellEnd"/>
       <w:r>
         <w:rPr>
           <w:rFonts w:ascii="Arial" w:hAnsi="Arial" w:cs="Arial"/>
@@ -2454,7 +2281,7 @@
           <w:bCs/>
           <w:lang w:val="pt-BR"/>
         </w:rPr>
-        <w:t xml:space="preserve"> – soma ASCII % capacidade</w:t>
+        <w:t xml:space="preserve"> % capacidade</w:t>
       </w:r>
     </w:p>
     <w:p>
@@ -2469,69 +2296,21 @@
           <w:rFonts w:ascii="Arial" w:hAnsi="Arial" w:cs="Arial"/>
           <w:lang w:val="pt-BR"/>
         </w:rPr>
-        <w:t xml:space="preserve">A função </w:t>
-      </w:r>
-      <w:proofErr w:type="spellStart"/>
-      <w:r>
-        <w:rPr>
-          <w:rFonts w:ascii="Arial" w:hAnsi="Arial" w:cs="Arial"/>
-          <w:lang w:val="pt-BR"/>
-        </w:rPr>
-        <w:t>hash</w:t>
-      </w:r>
-      <w:proofErr w:type="spellEnd"/>
-      <w:r>
-        <w:rPr>
-          <w:rFonts w:ascii="Arial" w:hAnsi="Arial" w:cs="Arial"/>
-          <w:lang w:val="pt-BR"/>
-        </w:rPr>
-        <w:t xml:space="preserve"> calcula o índice de armazenamento da chave somando os códigos Unicode de cada caractere da </w:t>
+        <w:t xml:space="preserve">A função hash calcula o índice de armazenamento da chave somando os códigos Unicode de cada caractere da </w:t>
       </w:r>
       <w:r>
         <w:rPr>
           <w:rFonts w:ascii="Arial" w:hAnsi="Arial" w:cs="Arial"/>
           <w:lang w:val="pt-BR"/>
         </w:rPr>
-        <w:t>chave (</w:t>
-      </w:r>
-      <w:proofErr w:type="spellStart"/>
-      <w:r>
-        <w:rPr>
-          <w:rFonts w:ascii="Arial" w:hAnsi="Arial" w:cs="Arial"/>
-          <w:lang w:val="pt-BR"/>
-        </w:rPr>
-        <w:t>string</w:t>
-      </w:r>
-      <w:proofErr w:type="spellEnd"/>
-      <w:r>
-        <w:rPr>
-          <w:rFonts w:ascii="Arial" w:hAnsi="Arial" w:cs="Arial"/>
-          <w:lang w:val="pt-BR"/>
-        </w:rPr>
-        <w:t>)</w:t>
+        <w:t>chave (string)</w:t>
       </w:r>
       <w:r>
         <w:rPr>
           <w:rFonts w:ascii="Arial" w:hAnsi="Arial" w:cs="Arial"/>
           <w:lang w:val="pt-BR"/>
         </w:rPr>
-        <w:t xml:space="preserve"> e aplicando o módulo pela capacidade da tabela </w:t>
-      </w:r>
-      <w:proofErr w:type="spellStart"/>
-      <w:r>
-        <w:rPr>
-          <w:rFonts w:ascii="Arial" w:hAnsi="Arial" w:cs="Arial"/>
-          <w:lang w:val="pt-BR"/>
-        </w:rPr>
-        <w:t>hash</w:t>
-      </w:r>
-      <w:proofErr w:type="spellEnd"/>
-      <w:r>
-        <w:rPr>
-          <w:rFonts w:ascii="Arial" w:hAnsi="Arial" w:cs="Arial"/>
-          <w:lang w:val="pt-BR"/>
-        </w:rPr>
-        <w:t xml:space="preserve"> (32).</w:t>
+        <w:t xml:space="preserve"> e aplicando o módulo pela capacidade da tabela hash (32).</w:t>
       </w:r>
     </w:p>
     <w:p>
@@ -2598,7 +2377,6 @@
         </w:rPr>
         <w:t xml:space="preserve">1057555 </w:t>
       </w:r>
-      <w:proofErr w:type="spellStart"/>
       <w:r>
         <w:rPr>
           <w:rFonts w:ascii="Arial" w:hAnsi="Arial" w:cs="Arial"/>
@@ -2606,23 +2384,13 @@
         </w:rPr>
         <w:t>ns</w:t>
       </w:r>
-      <w:proofErr w:type="spellEnd"/>
       <w:r>
         <w:rPr>
           <w:rFonts w:ascii="Arial" w:hAnsi="Arial" w:cs="Arial"/>
           <w:lang w:val="pt-BR"/>
         </w:rPr>
-        <w:t xml:space="preserve"> ou 1,057 </w:t>
+        <w:t xml:space="preserve"> ou 1,057 ms</w:t>
       </w:r>
-      <w:proofErr w:type="spellStart"/>
-      <w:r>
-        <w:rPr>
-          <w:rFonts w:ascii="Arial" w:hAnsi="Arial" w:cs="Arial"/>
-          <w:lang w:val="pt-BR"/>
-        </w:rPr>
-        <w:t>ms</w:t>
-      </w:r>
-      <w:proofErr w:type="spellEnd"/>
     </w:p>
     <w:tbl>
       <w:tblPr>
@@ -2835,33 +2603,8 @@
           <w:rFonts w:ascii="Arial" w:hAnsi="Arial" w:cs="Arial"/>
           <w:lang w:val="pt-BR"/>
         </w:rPr>
-        <w:t xml:space="preserve"> 15972 </w:t>
+        <w:t xml:space="preserve"> 15972 ns ou 0,015 ms</w:t>
       </w:r>
-      <w:proofErr w:type="spellStart"/>
-      <w:r>
-        <w:rPr>
-          <w:rFonts w:ascii="Arial" w:hAnsi="Arial" w:cs="Arial"/>
-          <w:lang w:val="pt-BR"/>
-        </w:rPr>
-        <w:t>ns</w:t>
-      </w:r>
-      <w:proofErr w:type="spellEnd"/>
-      <w:r>
-        <w:rPr>
-          <w:rFonts w:ascii="Arial" w:hAnsi="Arial" w:cs="Arial"/>
-          <w:lang w:val="pt-BR"/>
-        </w:rPr>
-        <w:t xml:space="preserve"> ou 0,015 </w:t>
-      </w:r>
-      <w:proofErr w:type="spellStart"/>
-      <w:r>
-        <w:rPr>
-          <w:rFonts w:ascii="Arial" w:hAnsi="Arial" w:cs="Arial"/>
-          <w:lang w:val="pt-BR"/>
-        </w:rPr>
-        <w:t>ms</w:t>
-      </w:r>
-      <w:proofErr w:type="spellEnd"/>
     </w:p>
     <w:tbl>
       <w:tblPr>
@@ -2990,7 +2733,6 @@
                 <w:lang w:val="pt-BR"/>
               </w:rPr>
             </w:pPr>
-            <w:proofErr w:type="spellStart"/>
             <w:r>
               <w:rPr>
                 <w:rFonts w:ascii="Arial" w:hAnsi="Arial" w:cs="Arial"/>
@@ -2998,7 +2740,6 @@
               </w:rPr>
               <w:t>Allys</w:t>
             </w:r>
-            <w:proofErr w:type="spellEnd"/>
           </w:p>
         </w:tc>
         <w:tc>
@@ -3077,17 +2818,8 @@
                 <w:rFonts w:ascii="Arial" w:hAnsi="Arial" w:cs="Arial"/>
                 <w:lang w:val="pt-BR"/>
               </w:rPr>
-              <w:t xml:space="preserve">11819 </w:t>
-            </w:r>
-            <w:proofErr w:type="spellStart"/>
-            <w:r>
-              <w:rPr>
-                <w:rFonts w:ascii="Arial" w:hAnsi="Arial" w:cs="Arial"/>
-                <w:lang w:val="pt-BR"/>
-              </w:rPr>
-              <w:t>ns</w:t>
-            </w:r>
-            <w:proofErr w:type="spellEnd"/>
+              <w:t>11819 ns</w:t>
+            </w:r>
           </w:p>
         </w:tc>
       </w:tr>
@@ -3188,17 +2920,8 @@
                 <w:rFonts w:ascii="Arial" w:hAnsi="Arial" w:cs="Arial"/>
                 <w:lang w:val="pt-BR"/>
               </w:rPr>
-              <w:t xml:space="preserve">17403 </w:t>
-            </w:r>
-            <w:proofErr w:type="spellStart"/>
-            <w:r>
-              <w:rPr>
-                <w:rFonts w:ascii="Arial" w:hAnsi="Arial" w:cs="Arial"/>
-                <w:lang w:val="pt-BR"/>
-              </w:rPr>
-              <w:t>ns</w:t>
-            </w:r>
-            <w:proofErr w:type="spellEnd"/>
+              <w:t>17403 ns</w:t>
+            </w:r>
           </w:p>
         </w:tc>
       </w:tr>
@@ -3299,17 +3022,8 @@
                 <w:rFonts w:ascii="Arial" w:hAnsi="Arial" w:cs="Arial"/>
                 <w:lang w:val="pt-BR"/>
               </w:rPr>
-              <w:t xml:space="preserve">18694 </w:t>
-            </w:r>
-            <w:proofErr w:type="spellStart"/>
-            <w:r>
-              <w:rPr>
-                <w:rFonts w:ascii="Arial" w:hAnsi="Arial" w:cs="Arial"/>
-                <w:lang w:val="pt-BR"/>
-              </w:rPr>
-              <w:t>ns</w:t>
-            </w:r>
-            <w:proofErr w:type="spellEnd"/>
+              <w:t>18694 ns</w:t>
+            </w:r>
           </w:p>
         </w:tc>
       </w:tr>

</xml_diff>

<commit_message>
Atualizar relatório após mudanças
</commit_message>
<xml_diff>
--- a/relatorio/Relatorio_desempenho.docx
+++ b/relatorio/Relatorio_desempenho.docx
@@ -41,7 +41,27 @@
           <w:bCs/>
           <w:lang w:val="pt-BR"/>
         </w:rPr>
-        <w:t>Dupla 11: Felipe Kureski e Tiago Prestes</w:t>
+        <w:t xml:space="preserve">Dupla 11: Felipe </w:t>
+      </w:r>
+      <w:proofErr w:type="spellStart"/>
+      <w:r>
+        <w:rPr>
+          <w:rFonts w:ascii="Arial" w:hAnsi="Arial" w:cs="Arial"/>
+          <w:b/>
+          <w:bCs/>
+          <w:lang w:val="pt-BR"/>
+        </w:rPr>
+        <w:t>Kureski</w:t>
+      </w:r>
+      <w:proofErr w:type="spellEnd"/>
+      <w:r>
+        <w:rPr>
+          <w:rFonts w:ascii="Arial" w:hAnsi="Arial" w:cs="Arial"/>
+          <w:b/>
+          <w:bCs/>
+          <w:lang w:val="pt-BR"/>
+        </w:rPr>
+        <w:t xml:space="preserve"> e Tiago Prestes</w:t>
       </w:r>
     </w:p>
     <w:p>
@@ -60,7 +80,47 @@
           <w:bCs/>
           <w:lang w:val="pt-BR"/>
         </w:rPr>
-        <w:t xml:space="preserve">Função Hash – Length </w:t>
+        <w:t xml:space="preserve">Função </w:t>
+      </w:r>
+      <w:proofErr w:type="spellStart"/>
+      <w:r>
+        <w:rPr>
+          <w:rFonts w:ascii="Arial" w:hAnsi="Arial" w:cs="Arial"/>
+          <w:b/>
+          <w:bCs/>
+          <w:lang w:val="pt-BR"/>
+        </w:rPr>
+        <w:t>Hash</w:t>
+      </w:r>
+      <w:proofErr w:type="spellEnd"/>
+      <w:r>
+        <w:rPr>
+          <w:rFonts w:ascii="Arial" w:hAnsi="Arial" w:cs="Arial"/>
+          <w:b/>
+          <w:bCs/>
+          <w:lang w:val="pt-BR"/>
+        </w:rPr>
+        <w:t xml:space="preserve"> – </w:t>
+      </w:r>
+      <w:proofErr w:type="spellStart"/>
+      <w:r>
+        <w:rPr>
+          <w:rFonts w:ascii="Arial" w:hAnsi="Arial" w:cs="Arial"/>
+          <w:b/>
+          <w:bCs/>
+          <w:lang w:val="pt-BR"/>
+        </w:rPr>
+        <w:t>Length</w:t>
+      </w:r>
+      <w:proofErr w:type="spellEnd"/>
+      <w:r>
+        <w:rPr>
+          <w:rFonts w:ascii="Arial" w:hAnsi="Arial" w:cs="Arial"/>
+          <w:b/>
+          <w:bCs/>
+          <w:lang w:val="pt-BR"/>
+        </w:rPr>
+        <w:t xml:space="preserve"> </w:t>
       </w:r>
       <w:r>
         <w:rPr>
@@ -93,7 +153,23 @@
           <w:rFonts w:ascii="Arial" w:hAnsi="Arial" w:cs="Arial"/>
           <w:lang w:val="pt-BR"/>
         </w:rPr>
-        <w:t xml:space="preserve">A função hash calcula o índice de armazenamento da chave a partir do comprimento da </w:t>
+        <w:t xml:space="preserve">A função </w:t>
+      </w:r>
+      <w:proofErr w:type="spellStart"/>
+      <w:r>
+        <w:rPr>
+          <w:rFonts w:ascii="Arial" w:hAnsi="Arial" w:cs="Arial"/>
+          <w:lang w:val="pt-BR"/>
+        </w:rPr>
+        <w:t>hash</w:t>
+      </w:r>
+      <w:proofErr w:type="spellEnd"/>
+      <w:r>
+        <w:rPr>
+          <w:rFonts w:ascii="Arial" w:hAnsi="Arial" w:cs="Arial"/>
+          <w:lang w:val="pt-BR"/>
+        </w:rPr>
+        <w:t xml:space="preserve"> calcula o índice de armazenamento da chave a partir do comprimento da </w:t>
       </w:r>
       <w:r>
         <w:rPr>
@@ -107,7 +183,23 @@
           <w:rFonts w:ascii="Arial" w:hAnsi="Arial" w:cs="Arial"/>
           <w:lang w:val="pt-BR"/>
         </w:rPr>
-        <w:t xml:space="preserve"> (quantidade de caracteres), aplicando o módulo pela capacidade da tabela hash (32).</w:t>
+        <w:t xml:space="preserve"> (quantidade de caracteres), aplicando o módulo pela capacidade da tabela </w:t>
+      </w:r>
+      <w:proofErr w:type="spellStart"/>
+      <w:r>
+        <w:rPr>
+          <w:rFonts w:ascii="Arial" w:hAnsi="Arial" w:cs="Arial"/>
+          <w:lang w:val="pt-BR"/>
+        </w:rPr>
+        <w:t>hash</w:t>
+      </w:r>
+      <w:proofErr w:type="spellEnd"/>
+      <w:r>
+        <w:rPr>
+          <w:rFonts w:ascii="Arial" w:hAnsi="Arial" w:cs="Arial"/>
+          <w:lang w:val="pt-BR"/>
+        </w:rPr>
+        <w:t xml:space="preserve"> (32).</w:t>
       </w:r>
     </w:p>
     <w:p>
@@ -122,7 +214,14 @@
           <w:rFonts w:ascii="Arial" w:hAnsi="Arial" w:cs="Arial"/>
           <w:lang w:val="pt-BR"/>
         </w:rPr>
-        <w:t>Total de colisões: 4987</w:t>
+        <w:t>Total de colisões: 49</w:t>
+      </w:r>
+      <w:r>
+        <w:rPr>
+          <w:rFonts w:ascii="Arial" w:hAnsi="Arial" w:cs="Arial"/>
+          <w:lang w:val="pt-BR"/>
+        </w:rPr>
+        <w:t>98</w:t>
       </w:r>
     </w:p>
     <w:p>
@@ -172,8 +271,24 @@
           <w:rFonts w:ascii="Arial" w:hAnsi="Arial" w:cs="Arial"/>
           <w:lang w:val="pt-BR"/>
         </w:rPr>
-        <w:t xml:space="preserve"> 537916 ns ou 0,540 ms</w:t>
-      </w:r>
+        <w:t xml:space="preserve"> </w:t>
+      </w:r>
+      <w:r>
+        <w:rPr>
+          <w:rFonts w:ascii="Arial" w:hAnsi="Arial" w:cs="Arial"/>
+          <w:lang w:val="pt-BR"/>
+        </w:rPr>
+        <w:t xml:space="preserve">0,664 </w:t>
+      </w:r>
+      <w:proofErr w:type="spellStart"/>
+      <w:r>
+        <w:rPr>
+          <w:rFonts w:ascii="Arial" w:hAnsi="Arial" w:cs="Arial"/>
+          <w:lang w:val="pt-BR"/>
+        </w:rPr>
+        <w:t>ms</w:t>
+      </w:r>
+      <w:proofErr w:type="spellEnd"/>
     </w:p>
     <w:tbl>
       <w:tblPr>
@@ -286,7 +401,7 @@
                 <w:rFonts w:ascii="Arial" w:hAnsi="Arial" w:cs="Arial"/>
                 <w:lang w:val="pt-BR"/>
               </w:rPr>
-              <w:t>530709</w:t>
+              <w:t>618583</w:t>
             </w:r>
           </w:p>
         </w:tc>
@@ -306,7 +421,7 @@
                 <w:rFonts w:ascii="Arial" w:hAnsi="Arial" w:cs="Arial"/>
                 <w:lang w:val="pt-BR"/>
               </w:rPr>
-              <w:t>588458</w:t>
+              <w:t>737250</w:t>
             </w:r>
           </w:p>
         </w:tc>
@@ -326,7 +441,7 @@
                 <w:rFonts w:ascii="Arial" w:hAnsi="Arial" w:cs="Arial"/>
                 <w:lang w:val="pt-BR"/>
               </w:rPr>
-              <w:t>494583</w:t>
+              <w:t>636083</w:t>
             </w:r>
           </w:p>
         </w:tc>
@@ -346,8 +461,17 @@
                 <w:rFonts w:ascii="Arial" w:hAnsi="Arial" w:cs="Arial"/>
                 <w:lang w:val="pt-BR"/>
               </w:rPr>
-              <w:t>537916 ns</w:t>
-            </w:r>
+              <w:t xml:space="preserve">663972 </w:t>
+            </w:r>
+            <w:proofErr w:type="spellStart"/>
+            <w:r>
+              <w:rPr>
+                <w:rFonts w:ascii="Arial" w:hAnsi="Arial" w:cs="Arial"/>
+                <w:lang w:val="pt-BR"/>
+              </w:rPr>
+              <w:t>ns</w:t>
+            </w:r>
+            <w:proofErr w:type="spellEnd"/>
           </w:p>
         </w:tc>
       </w:tr>
@@ -379,7 +503,7 @@
           <w:rFonts w:ascii="Arial" w:hAnsi="Arial" w:cs="Arial"/>
           <w:lang w:val="pt-BR"/>
         </w:rPr>
-        <w:t xml:space="preserve"> 253393 ns ou 0,253 ms</w:t>
+        <w:t xml:space="preserve"> </w:t>
       </w:r>
     </w:p>
     <w:tbl>
@@ -389,16 +513,16 @@
         <w:tblLook w:val="04A0" w:firstRow="1" w:lastRow="0" w:firstColumn="1" w:lastColumn="0" w:noHBand="0" w:noVBand="1"/>
       </w:tblPr>
       <w:tblGrid>
-        <w:gridCol w:w="1860"/>
-        <w:gridCol w:w="1947"/>
-        <w:gridCol w:w="1948"/>
-        <w:gridCol w:w="1948"/>
-        <w:gridCol w:w="1647"/>
+        <w:gridCol w:w="1129"/>
+        <w:gridCol w:w="1701"/>
+        <w:gridCol w:w="1843"/>
+        <w:gridCol w:w="1701"/>
+        <w:gridCol w:w="2976"/>
       </w:tblGrid>
       <w:tr>
         <w:tc>
           <w:tcPr>
-            <w:tcW w:w="1860" w:type="dxa"/>
+            <w:tcW w:w="1129" w:type="dxa"/>
           </w:tcPr>
           <w:p>
             <w:pPr>
@@ -418,7 +542,7 @@
         </w:tc>
         <w:tc>
           <w:tcPr>
-            <w:tcW w:w="1947" w:type="dxa"/>
+            <w:tcW w:w="1701" w:type="dxa"/>
           </w:tcPr>
           <w:p>
             <w:pPr>
@@ -438,7 +562,7 @@
         </w:tc>
         <w:tc>
           <w:tcPr>
-            <w:tcW w:w="1948" w:type="dxa"/>
+            <w:tcW w:w="1843" w:type="dxa"/>
           </w:tcPr>
           <w:p>
             <w:pPr>
@@ -458,7 +582,7 @@
         </w:tc>
         <w:tc>
           <w:tcPr>
-            <w:tcW w:w="1948" w:type="dxa"/>
+            <w:tcW w:w="1701" w:type="dxa"/>
           </w:tcPr>
           <w:p>
             <w:pPr>
@@ -478,7 +602,7 @@
         </w:tc>
         <w:tc>
           <w:tcPr>
-            <w:tcW w:w="1647" w:type="dxa"/>
+            <w:tcW w:w="2976" w:type="dxa"/>
           </w:tcPr>
           <w:p>
             <w:pPr>
@@ -500,15 +624,16 @@
       <w:tr>
         <w:tc>
           <w:tcPr>
-            <w:tcW w:w="1860" w:type="dxa"/>
-          </w:tcPr>
-          <w:p>
-            <w:pPr>
-              <w:rPr>
-                <w:rFonts w:ascii="Arial" w:hAnsi="Arial" w:cs="Arial"/>
-                <w:lang w:val="pt-BR"/>
-              </w:rPr>
-            </w:pPr>
+            <w:tcW w:w="1129" w:type="dxa"/>
+          </w:tcPr>
+          <w:p>
+            <w:pPr>
+              <w:rPr>
+                <w:rFonts w:ascii="Arial" w:hAnsi="Arial" w:cs="Arial"/>
+                <w:lang w:val="pt-BR"/>
+              </w:rPr>
+            </w:pPr>
+            <w:proofErr w:type="spellStart"/>
             <w:r>
               <w:rPr>
                 <w:rFonts w:ascii="Arial" w:hAnsi="Arial" w:cs="Arial"/>
@@ -516,93 +641,119 @@
               </w:rPr>
               <w:t>Allys</w:t>
             </w:r>
-          </w:p>
-        </w:tc>
-        <w:tc>
-          <w:tcPr>
-            <w:tcW w:w="1947" w:type="dxa"/>
-          </w:tcPr>
-          <w:p>
-            <w:pPr>
-              <w:rPr>
-                <w:rFonts w:ascii="Arial" w:hAnsi="Arial" w:cs="Arial"/>
-                <w:lang w:val="pt-BR"/>
-              </w:rPr>
-            </w:pPr>
-            <w:r>
-              <w:rPr>
-                <w:rFonts w:ascii="Arial" w:hAnsi="Arial" w:cs="Arial"/>
-                <w:lang w:val="pt-BR"/>
-              </w:rPr>
-              <w:t>45125</w:t>
-            </w:r>
-          </w:p>
-        </w:tc>
-        <w:tc>
-          <w:tcPr>
-            <w:tcW w:w="1948" w:type="dxa"/>
-          </w:tcPr>
-          <w:p>
-            <w:pPr>
-              <w:rPr>
-                <w:rFonts w:ascii="Arial" w:hAnsi="Arial" w:cs="Arial"/>
-                <w:lang w:val="pt-BR"/>
-              </w:rPr>
-            </w:pPr>
-            <w:r>
-              <w:rPr>
-                <w:rFonts w:ascii="Arial" w:hAnsi="Arial" w:cs="Arial"/>
-                <w:lang w:val="pt-BR"/>
-              </w:rPr>
-              <w:t xml:space="preserve">242958  </w:t>
-            </w:r>
-          </w:p>
-        </w:tc>
-        <w:tc>
-          <w:tcPr>
-            <w:tcW w:w="1948" w:type="dxa"/>
-          </w:tcPr>
-          <w:p>
-            <w:pPr>
-              <w:rPr>
-                <w:rFonts w:ascii="Arial" w:hAnsi="Arial" w:cs="Arial"/>
-                <w:lang w:val="pt-BR"/>
-              </w:rPr>
-            </w:pPr>
-            <w:r>
-              <w:rPr>
-                <w:rFonts w:ascii="Arial" w:hAnsi="Arial" w:cs="Arial"/>
-                <w:lang w:val="pt-BR"/>
-              </w:rPr>
-              <w:t>63292</w:t>
-            </w:r>
-          </w:p>
-        </w:tc>
-        <w:tc>
-          <w:tcPr>
-            <w:tcW w:w="1647" w:type="dxa"/>
-          </w:tcPr>
-          <w:p>
-            <w:pPr>
-              <w:rPr>
-                <w:rFonts w:ascii="Arial" w:hAnsi="Arial" w:cs="Arial"/>
-                <w:lang w:val="pt-BR"/>
-              </w:rPr>
-            </w:pPr>
-            <w:r>
-              <w:rPr>
-                <w:rFonts w:ascii="Arial" w:hAnsi="Arial" w:cs="Arial"/>
-                <w:lang w:val="pt-BR"/>
-              </w:rPr>
-              <w:t>117125 ns</w:t>
-            </w:r>
-          </w:p>
-        </w:tc>
-      </w:tr>
-      <w:tr>
-        <w:tc>
-          <w:tcPr>
-            <w:tcW w:w="1860" w:type="dxa"/>
+            <w:proofErr w:type="spellEnd"/>
+          </w:p>
+        </w:tc>
+        <w:tc>
+          <w:tcPr>
+            <w:tcW w:w="1701" w:type="dxa"/>
+          </w:tcPr>
+          <w:p>
+            <w:pPr>
+              <w:rPr>
+                <w:rFonts w:ascii="Arial" w:hAnsi="Arial" w:cs="Arial"/>
+                <w:lang w:val="pt-BR"/>
+              </w:rPr>
+            </w:pPr>
+            <w:r>
+              <w:rPr>
+                <w:rFonts w:ascii="Arial" w:hAnsi="Arial" w:cs="Arial"/>
+                <w:lang w:val="pt-BR"/>
+              </w:rPr>
+              <w:t>62000</w:t>
+            </w:r>
+          </w:p>
+        </w:tc>
+        <w:tc>
+          <w:tcPr>
+            <w:tcW w:w="1843" w:type="dxa"/>
+          </w:tcPr>
+          <w:p>
+            <w:pPr>
+              <w:rPr>
+                <w:rFonts w:ascii="Arial" w:hAnsi="Arial" w:cs="Arial"/>
+                <w:lang w:val="pt-BR"/>
+              </w:rPr>
+            </w:pPr>
+            <w:r>
+              <w:rPr>
+                <w:rFonts w:ascii="Arial" w:hAnsi="Arial" w:cs="Arial"/>
+                <w:lang w:val="pt-BR"/>
+              </w:rPr>
+              <w:t>37459</w:t>
+            </w:r>
+          </w:p>
+        </w:tc>
+        <w:tc>
+          <w:tcPr>
+            <w:tcW w:w="1701" w:type="dxa"/>
+          </w:tcPr>
+          <w:p>
+            <w:pPr>
+              <w:rPr>
+                <w:rFonts w:ascii="Arial" w:hAnsi="Arial" w:cs="Arial"/>
+                <w:lang w:val="pt-BR"/>
+              </w:rPr>
+            </w:pPr>
+            <w:r>
+              <w:rPr>
+                <w:rFonts w:ascii="Arial" w:hAnsi="Arial" w:cs="Arial"/>
+                <w:lang w:val="pt-BR"/>
+              </w:rPr>
+              <w:t>39708</w:t>
+            </w:r>
+          </w:p>
+        </w:tc>
+        <w:tc>
+          <w:tcPr>
+            <w:tcW w:w="2976" w:type="dxa"/>
+          </w:tcPr>
+          <w:p>
+            <w:pPr>
+              <w:rPr>
+                <w:rFonts w:ascii="Arial" w:hAnsi="Arial" w:cs="Arial"/>
+                <w:lang w:val="pt-BR"/>
+              </w:rPr>
+            </w:pPr>
+            <w:r>
+              <w:rPr>
+                <w:rFonts w:ascii="Arial" w:hAnsi="Arial" w:cs="Arial"/>
+                <w:lang w:val="pt-BR"/>
+              </w:rPr>
+              <w:t xml:space="preserve">46389 </w:t>
+            </w:r>
+            <w:proofErr w:type="spellStart"/>
+            <w:r>
+              <w:rPr>
+                <w:rFonts w:ascii="Arial" w:hAnsi="Arial" w:cs="Arial"/>
+                <w:lang w:val="pt-BR"/>
+              </w:rPr>
+              <w:t>ns</w:t>
+            </w:r>
+            <w:proofErr w:type="spellEnd"/>
+            <w:r>
+              <w:rPr>
+                <w:rFonts w:ascii="Arial" w:hAnsi="Arial" w:cs="Arial"/>
+                <w:lang w:val="pt-BR"/>
+              </w:rPr>
+              <w:t xml:space="preserve"> ou 0,046 </w:t>
+            </w:r>
+            <w:proofErr w:type="spellStart"/>
+            <w:r>
+              <w:rPr>
+                <w:rFonts w:ascii="Arial" w:hAnsi="Arial" w:cs="Arial"/>
+                <w:lang w:val="pt-BR"/>
+              </w:rPr>
+              <w:t>ms</w:t>
+            </w:r>
+            <w:proofErr w:type="spellEnd"/>
+          </w:p>
+        </w:tc>
+      </w:tr>
+      <w:tr>
+        <w:tc>
+          <w:tcPr>
+            <w:tcW w:w="1129" w:type="dxa"/>
           </w:tcPr>
           <w:p>
             <w:pPr>
@@ -622,89 +773,114 @@
         </w:tc>
         <w:tc>
           <w:tcPr>
-            <w:tcW w:w="1947" w:type="dxa"/>
-          </w:tcPr>
-          <w:p>
-            <w:pPr>
-              <w:rPr>
-                <w:rFonts w:ascii="Arial" w:hAnsi="Arial" w:cs="Arial"/>
-                <w:lang w:val="pt-BR"/>
-              </w:rPr>
-            </w:pPr>
-            <w:r>
-              <w:rPr>
-                <w:rFonts w:ascii="Arial" w:hAnsi="Arial" w:cs="Arial"/>
-                <w:lang w:val="pt-BR"/>
-              </w:rPr>
-              <w:t>630083</w:t>
-            </w:r>
-          </w:p>
-        </w:tc>
-        <w:tc>
-          <w:tcPr>
-            <w:tcW w:w="1948" w:type="dxa"/>
-          </w:tcPr>
-          <w:p>
-            <w:pPr>
-              <w:rPr>
-                <w:rFonts w:ascii="Arial" w:hAnsi="Arial" w:cs="Arial"/>
-                <w:lang w:val="pt-BR"/>
-              </w:rPr>
-            </w:pPr>
-            <w:r>
-              <w:rPr>
-                <w:rFonts w:ascii="Arial" w:hAnsi="Arial" w:cs="Arial"/>
-                <w:lang w:val="pt-BR"/>
-              </w:rPr>
-              <w:t>282208</w:t>
-            </w:r>
-          </w:p>
-        </w:tc>
-        <w:tc>
-          <w:tcPr>
-            <w:tcW w:w="1948" w:type="dxa"/>
-          </w:tcPr>
-          <w:p>
-            <w:pPr>
-              <w:rPr>
-                <w:rFonts w:ascii="Arial" w:hAnsi="Arial" w:cs="Arial"/>
-                <w:lang w:val="pt-BR"/>
-              </w:rPr>
-            </w:pPr>
-            <w:r>
-              <w:rPr>
-                <w:rFonts w:ascii="Arial" w:hAnsi="Arial" w:cs="Arial"/>
-                <w:lang w:val="pt-BR"/>
-              </w:rPr>
-              <w:t>293333</w:t>
-            </w:r>
-          </w:p>
-        </w:tc>
-        <w:tc>
-          <w:tcPr>
-            <w:tcW w:w="1647" w:type="dxa"/>
-          </w:tcPr>
-          <w:p>
-            <w:pPr>
-              <w:rPr>
-                <w:rFonts w:ascii="Arial" w:hAnsi="Arial" w:cs="Arial"/>
-                <w:lang w:val="pt-BR"/>
-              </w:rPr>
-            </w:pPr>
-            <w:r>
-              <w:rPr>
-                <w:rFonts w:ascii="Arial" w:hAnsi="Arial" w:cs="Arial"/>
-                <w:lang w:val="pt-BR"/>
-              </w:rPr>
-              <w:t>401874 ns</w:t>
-            </w:r>
-          </w:p>
-        </w:tc>
-      </w:tr>
-      <w:tr>
-        <w:tc>
-          <w:tcPr>
-            <w:tcW w:w="1860" w:type="dxa"/>
+            <w:tcW w:w="1701" w:type="dxa"/>
+          </w:tcPr>
+          <w:p>
+            <w:pPr>
+              <w:rPr>
+                <w:rFonts w:ascii="Arial" w:hAnsi="Arial" w:cs="Arial"/>
+                <w:lang w:val="pt-BR"/>
+              </w:rPr>
+            </w:pPr>
+            <w:r>
+              <w:rPr>
+                <w:rFonts w:ascii="Arial" w:hAnsi="Arial" w:cs="Arial"/>
+                <w:lang w:val="pt-BR"/>
+              </w:rPr>
+              <w:t>170500</w:t>
+            </w:r>
+          </w:p>
+        </w:tc>
+        <w:tc>
+          <w:tcPr>
+            <w:tcW w:w="1843" w:type="dxa"/>
+          </w:tcPr>
+          <w:p>
+            <w:pPr>
+              <w:rPr>
+                <w:rFonts w:ascii="Arial" w:hAnsi="Arial" w:cs="Arial"/>
+                <w:lang w:val="pt-BR"/>
+              </w:rPr>
+            </w:pPr>
+            <w:r>
+              <w:rPr>
+                <w:rFonts w:ascii="Arial" w:hAnsi="Arial" w:cs="Arial"/>
+                <w:lang w:val="pt-BR"/>
+              </w:rPr>
+              <w:t>186791</w:t>
+            </w:r>
+          </w:p>
+        </w:tc>
+        <w:tc>
+          <w:tcPr>
+            <w:tcW w:w="1701" w:type="dxa"/>
+          </w:tcPr>
+          <w:p>
+            <w:pPr>
+              <w:rPr>
+                <w:rFonts w:ascii="Arial" w:hAnsi="Arial" w:cs="Arial"/>
+                <w:lang w:val="pt-BR"/>
+              </w:rPr>
+            </w:pPr>
+            <w:r>
+              <w:rPr>
+                <w:rFonts w:ascii="Arial" w:hAnsi="Arial" w:cs="Arial"/>
+                <w:lang w:val="pt-BR"/>
+              </w:rPr>
+              <w:t>217041</w:t>
+            </w:r>
+          </w:p>
+        </w:tc>
+        <w:tc>
+          <w:tcPr>
+            <w:tcW w:w="2976" w:type="dxa"/>
+          </w:tcPr>
+          <w:p>
+            <w:pPr>
+              <w:rPr>
+                <w:rFonts w:ascii="Arial" w:hAnsi="Arial" w:cs="Arial"/>
+                <w:lang w:val="pt-BR"/>
+              </w:rPr>
+            </w:pPr>
+            <w:r>
+              <w:rPr>
+                <w:rFonts w:ascii="Arial" w:hAnsi="Arial" w:cs="Arial"/>
+                <w:lang w:val="pt-BR"/>
+              </w:rPr>
+              <w:t xml:space="preserve">191444 </w:t>
+            </w:r>
+            <w:proofErr w:type="spellStart"/>
+            <w:r>
+              <w:rPr>
+                <w:rFonts w:ascii="Arial" w:hAnsi="Arial" w:cs="Arial"/>
+                <w:lang w:val="pt-BR"/>
+              </w:rPr>
+              <w:t>ns</w:t>
+            </w:r>
+            <w:proofErr w:type="spellEnd"/>
+            <w:r>
+              <w:rPr>
+                <w:rFonts w:ascii="Arial" w:hAnsi="Arial" w:cs="Arial"/>
+                <w:lang w:val="pt-BR"/>
+              </w:rPr>
+              <w:t xml:space="preserve"> ou 0,191 </w:t>
+            </w:r>
+            <w:proofErr w:type="spellStart"/>
+            <w:r>
+              <w:rPr>
+                <w:rFonts w:ascii="Arial" w:hAnsi="Arial" w:cs="Arial"/>
+                <w:lang w:val="pt-BR"/>
+              </w:rPr>
+              <w:t>ms</w:t>
+            </w:r>
+            <w:proofErr w:type="spellEnd"/>
+          </w:p>
+        </w:tc>
+      </w:tr>
+      <w:tr>
+        <w:tc>
+          <w:tcPr>
+            <w:tcW w:w="1129" w:type="dxa"/>
           </w:tcPr>
           <w:p>
             <w:pPr>
@@ -724,82 +900,107 @@
         </w:tc>
         <w:tc>
           <w:tcPr>
-            <w:tcW w:w="1947" w:type="dxa"/>
-          </w:tcPr>
-          <w:p>
-            <w:pPr>
-              <w:rPr>
-                <w:rFonts w:ascii="Arial" w:hAnsi="Arial" w:cs="Arial"/>
-                <w:lang w:val="pt-BR"/>
-              </w:rPr>
-            </w:pPr>
-            <w:r>
-              <w:rPr>
-                <w:rFonts w:ascii="Arial" w:hAnsi="Arial" w:cs="Arial"/>
-                <w:lang w:val="pt-BR"/>
-              </w:rPr>
-              <w:t>338500</w:t>
-            </w:r>
-          </w:p>
-        </w:tc>
-        <w:tc>
-          <w:tcPr>
-            <w:tcW w:w="1948" w:type="dxa"/>
-          </w:tcPr>
-          <w:p>
-            <w:pPr>
-              <w:rPr>
-                <w:rFonts w:ascii="Arial" w:hAnsi="Arial" w:cs="Arial"/>
-                <w:lang w:val="pt-BR"/>
-              </w:rPr>
-            </w:pPr>
-            <w:r>
-              <w:rPr>
-                <w:rFonts w:ascii="Arial" w:hAnsi="Arial" w:cs="Arial"/>
-                <w:lang w:val="pt-BR"/>
-              </w:rPr>
-              <w:t>152000</w:t>
-            </w:r>
-          </w:p>
-        </w:tc>
-        <w:tc>
-          <w:tcPr>
-            <w:tcW w:w="1948" w:type="dxa"/>
-          </w:tcPr>
-          <w:p>
-            <w:pPr>
-              <w:rPr>
-                <w:rFonts w:ascii="Arial" w:hAnsi="Arial" w:cs="Arial"/>
-                <w:lang w:val="pt-BR"/>
-              </w:rPr>
-            </w:pPr>
-            <w:r>
-              <w:rPr>
-                <w:rFonts w:ascii="Arial" w:hAnsi="Arial" w:cs="Arial"/>
-                <w:lang w:val="pt-BR"/>
-              </w:rPr>
-              <w:t>233042</w:t>
-            </w:r>
-          </w:p>
-        </w:tc>
-        <w:tc>
-          <w:tcPr>
-            <w:tcW w:w="1647" w:type="dxa"/>
-          </w:tcPr>
-          <w:p>
-            <w:pPr>
-              <w:rPr>
-                <w:rFonts w:ascii="Arial" w:hAnsi="Arial" w:cs="Arial"/>
-                <w:lang w:val="pt-BR"/>
-              </w:rPr>
-            </w:pPr>
-            <w:r>
-              <w:rPr>
-                <w:rFonts w:ascii="Arial" w:hAnsi="Arial" w:cs="Arial"/>
-                <w:lang w:val="pt-BR"/>
-              </w:rPr>
-              <w:t>241180 ns</w:t>
-            </w:r>
+            <w:tcW w:w="1701" w:type="dxa"/>
+          </w:tcPr>
+          <w:p>
+            <w:pPr>
+              <w:rPr>
+                <w:rFonts w:ascii="Arial" w:hAnsi="Arial" w:cs="Arial"/>
+                <w:lang w:val="pt-BR"/>
+              </w:rPr>
+            </w:pPr>
+            <w:r>
+              <w:rPr>
+                <w:rFonts w:ascii="Arial" w:hAnsi="Arial" w:cs="Arial"/>
+                <w:lang w:val="pt-BR"/>
+              </w:rPr>
+              <w:t>93500</w:t>
+            </w:r>
+          </w:p>
+        </w:tc>
+        <w:tc>
+          <w:tcPr>
+            <w:tcW w:w="1843" w:type="dxa"/>
+          </w:tcPr>
+          <w:p>
+            <w:pPr>
+              <w:rPr>
+                <w:rFonts w:ascii="Arial" w:hAnsi="Arial" w:cs="Arial"/>
+                <w:lang w:val="pt-BR"/>
+              </w:rPr>
+            </w:pPr>
+            <w:r>
+              <w:rPr>
+                <w:rFonts w:ascii="Arial" w:hAnsi="Arial" w:cs="Arial"/>
+                <w:lang w:val="pt-BR"/>
+              </w:rPr>
+              <w:t>153500</w:t>
+            </w:r>
+          </w:p>
+        </w:tc>
+        <w:tc>
+          <w:tcPr>
+            <w:tcW w:w="1701" w:type="dxa"/>
+          </w:tcPr>
+          <w:p>
+            <w:pPr>
+              <w:rPr>
+                <w:rFonts w:ascii="Arial" w:hAnsi="Arial" w:cs="Arial"/>
+                <w:lang w:val="pt-BR"/>
+              </w:rPr>
+            </w:pPr>
+            <w:r>
+              <w:rPr>
+                <w:rFonts w:ascii="Arial" w:hAnsi="Arial" w:cs="Arial"/>
+                <w:lang w:val="pt-BR"/>
+              </w:rPr>
+              <w:t>112000</w:t>
+            </w:r>
+          </w:p>
+        </w:tc>
+        <w:tc>
+          <w:tcPr>
+            <w:tcW w:w="2976" w:type="dxa"/>
+          </w:tcPr>
+          <w:p>
+            <w:pPr>
+              <w:rPr>
+                <w:rFonts w:ascii="Arial" w:hAnsi="Arial" w:cs="Arial"/>
+                <w:lang w:val="pt-BR"/>
+              </w:rPr>
+            </w:pPr>
+            <w:r>
+              <w:rPr>
+                <w:rFonts w:ascii="Arial" w:hAnsi="Arial" w:cs="Arial"/>
+                <w:lang w:val="pt-BR"/>
+              </w:rPr>
+              <w:t xml:space="preserve">119667 </w:t>
+            </w:r>
+            <w:proofErr w:type="spellStart"/>
+            <w:r>
+              <w:rPr>
+                <w:rFonts w:ascii="Arial" w:hAnsi="Arial" w:cs="Arial"/>
+                <w:lang w:val="pt-BR"/>
+              </w:rPr>
+              <w:t>ns</w:t>
+            </w:r>
+            <w:proofErr w:type="spellEnd"/>
+            <w:r>
+              <w:rPr>
+                <w:rFonts w:ascii="Arial" w:hAnsi="Arial" w:cs="Arial"/>
+                <w:lang w:val="pt-BR"/>
+              </w:rPr>
+              <w:t xml:space="preserve"> ou 0,120 </w:t>
+            </w:r>
+            <w:proofErr w:type="spellStart"/>
+            <w:r>
+              <w:rPr>
+                <w:rFonts w:ascii="Arial" w:hAnsi="Arial" w:cs="Arial"/>
+                <w:lang w:val="pt-BR"/>
+              </w:rPr>
+              <w:t>ms</w:t>
+            </w:r>
+            <w:proofErr w:type="spellEnd"/>
           </w:p>
         </w:tc>
       </w:tr>
@@ -2263,7 +2464,27 @@
           <w:bCs/>
           <w:lang w:val="pt-BR"/>
         </w:rPr>
-        <w:t xml:space="preserve">Função Hash – soma </w:t>
+        <w:t xml:space="preserve">Função </w:t>
+      </w:r>
+      <w:proofErr w:type="spellStart"/>
+      <w:r>
+        <w:rPr>
+          <w:rFonts w:ascii="Arial" w:hAnsi="Arial" w:cs="Arial"/>
+          <w:b/>
+          <w:bCs/>
+          <w:lang w:val="pt-BR"/>
+        </w:rPr>
+        <w:t>Hash</w:t>
+      </w:r>
+      <w:proofErr w:type="spellEnd"/>
+      <w:r>
+        <w:rPr>
+          <w:rFonts w:ascii="Arial" w:hAnsi="Arial" w:cs="Arial"/>
+          <w:b/>
+          <w:bCs/>
+          <w:lang w:val="pt-BR"/>
+        </w:rPr>
+        <w:t xml:space="preserve"> – soma </w:t>
       </w:r>
       <w:r>
         <w:rPr>
@@ -2296,21 +2517,69 @@
           <w:rFonts w:ascii="Arial" w:hAnsi="Arial" w:cs="Arial"/>
           <w:lang w:val="pt-BR"/>
         </w:rPr>
-        <w:t xml:space="preserve">A função hash calcula o índice de armazenamento da chave somando os códigos Unicode de cada caractere da </w:t>
-      </w:r>
-      <w:r>
-        <w:rPr>
-          <w:rFonts w:ascii="Arial" w:hAnsi="Arial" w:cs="Arial"/>
-          <w:lang w:val="pt-BR"/>
-        </w:rPr>
-        <w:t>chave (string)</w:t>
-      </w:r>
-      <w:r>
-        <w:rPr>
-          <w:rFonts w:ascii="Arial" w:hAnsi="Arial" w:cs="Arial"/>
-          <w:lang w:val="pt-BR"/>
-        </w:rPr>
-        <w:t xml:space="preserve"> e aplicando o módulo pela capacidade da tabela hash (32).</w:t>
+        <w:t xml:space="preserve">A função </w:t>
+      </w:r>
+      <w:proofErr w:type="spellStart"/>
+      <w:r>
+        <w:rPr>
+          <w:rFonts w:ascii="Arial" w:hAnsi="Arial" w:cs="Arial"/>
+          <w:lang w:val="pt-BR"/>
+        </w:rPr>
+        <w:t>hash</w:t>
+      </w:r>
+      <w:proofErr w:type="spellEnd"/>
+      <w:r>
+        <w:rPr>
+          <w:rFonts w:ascii="Arial" w:hAnsi="Arial" w:cs="Arial"/>
+          <w:lang w:val="pt-BR"/>
+        </w:rPr>
+        <w:t xml:space="preserve"> calcula o índice de armazenamento da chave somando os códigos Unicode de cada caractere da </w:t>
+      </w:r>
+      <w:r>
+        <w:rPr>
+          <w:rFonts w:ascii="Arial" w:hAnsi="Arial" w:cs="Arial"/>
+          <w:lang w:val="pt-BR"/>
+        </w:rPr>
+        <w:t>chave (</w:t>
+      </w:r>
+      <w:proofErr w:type="spellStart"/>
+      <w:r>
+        <w:rPr>
+          <w:rFonts w:ascii="Arial" w:hAnsi="Arial" w:cs="Arial"/>
+          <w:lang w:val="pt-BR"/>
+        </w:rPr>
+        <w:t>string</w:t>
+      </w:r>
+      <w:proofErr w:type="spellEnd"/>
+      <w:r>
+        <w:rPr>
+          <w:rFonts w:ascii="Arial" w:hAnsi="Arial" w:cs="Arial"/>
+          <w:lang w:val="pt-BR"/>
+        </w:rPr>
+        <w:t>)</w:t>
+      </w:r>
+      <w:r>
+        <w:rPr>
+          <w:rFonts w:ascii="Arial" w:hAnsi="Arial" w:cs="Arial"/>
+          <w:lang w:val="pt-BR"/>
+        </w:rPr>
+        <w:t xml:space="preserve"> e aplicando o módulo pela capacidade da tabela </w:t>
+      </w:r>
+      <w:proofErr w:type="spellStart"/>
+      <w:r>
+        <w:rPr>
+          <w:rFonts w:ascii="Arial" w:hAnsi="Arial" w:cs="Arial"/>
+          <w:lang w:val="pt-BR"/>
+        </w:rPr>
+        <w:t>hash</w:t>
+      </w:r>
+      <w:proofErr w:type="spellEnd"/>
+      <w:r>
+        <w:rPr>
+          <w:rFonts w:ascii="Arial" w:hAnsi="Arial" w:cs="Arial"/>
+          <w:lang w:val="pt-BR"/>
+        </w:rPr>
+        <w:t xml:space="preserve"> (32).</w:t>
       </w:r>
     </w:p>
     <w:p>
@@ -2325,7 +2594,14 @@
           <w:rFonts w:ascii="Arial" w:hAnsi="Arial" w:cs="Arial"/>
           <w:lang w:val="pt-BR"/>
         </w:rPr>
-        <w:t>Total de colisões: 4969</w:t>
+        <w:t xml:space="preserve">Total de colisões: </w:t>
+      </w:r>
+      <w:r>
+        <w:rPr>
+          <w:rFonts w:ascii="Arial" w:hAnsi="Arial" w:cs="Arial"/>
+          <w:lang w:val="pt-BR"/>
+        </w:rPr>
+        <w:t>4975</w:t>
       </w:r>
     </w:p>
     <w:p>
@@ -2375,21 +2651,14 @@
           <w:rFonts w:ascii="Arial" w:hAnsi="Arial" w:cs="Arial"/>
           <w:lang w:val="pt-BR"/>
         </w:rPr>
-        <w:t xml:space="preserve">1057555 </w:t>
-      </w:r>
-      <w:r>
-        <w:rPr>
-          <w:rFonts w:ascii="Arial" w:hAnsi="Arial" w:cs="Arial"/>
-          <w:lang w:val="pt-BR"/>
-        </w:rPr>
-        <w:t>ns</w:t>
-      </w:r>
-      <w:r>
-        <w:rPr>
-          <w:rFonts w:ascii="Arial" w:hAnsi="Arial" w:cs="Arial"/>
-          <w:lang w:val="pt-BR"/>
-        </w:rPr>
-        <w:t xml:space="preserve"> ou 1,057 ms</w:t>
+        <w:t>1,501</w:t>
+      </w:r>
+      <w:r>
+        <w:rPr>
+          <w:rFonts w:ascii="Arial" w:hAnsi="Arial" w:cs="Arial"/>
+          <w:lang w:val="pt-BR"/>
+        </w:rPr>
+        <w:t xml:space="preserve"> ms</w:t>
       </w:r>
     </w:p>
     <w:tbl>
@@ -2503,7 +2772,7 @@
                 <w:rFonts w:ascii="Arial" w:hAnsi="Arial" w:cs="Arial"/>
                 <w:lang w:val="pt-BR"/>
               </w:rPr>
-              <w:t>1004875</w:t>
+              <w:t>2406750</w:t>
             </w:r>
           </w:p>
         </w:tc>
@@ -2523,7 +2792,7 @@
                 <w:rFonts w:ascii="Arial" w:hAnsi="Arial" w:cs="Arial"/>
                 <w:lang w:val="pt-BR"/>
               </w:rPr>
-              <w:t>1268583</w:t>
+              <w:t>1339250</w:t>
             </w:r>
           </w:p>
         </w:tc>
@@ -2543,7 +2812,7 @@
                 <w:rFonts w:ascii="Arial" w:hAnsi="Arial" w:cs="Arial"/>
                 <w:lang w:val="pt-BR"/>
               </w:rPr>
-              <w:t>899209</w:t>
+              <w:t>757875</w:t>
             </w:r>
           </w:p>
         </w:tc>
@@ -2563,7 +2832,14 @@
                 <w:rFonts w:ascii="Arial" w:hAnsi="Arial" w:cs="Arial"/>
                 <w:lang w:val="pt-BR"/>
               </w:rPr>
-              <w:t>1057555 ns</w:t>
+              <w:t>1501291</w:t>
+            </w:r>
+            <w:r>
+              <w:rPr>
+                <w:rFonts w:ascii="Arial" w:hAnsi="Arial" w:cs="Arial"/>
+                <w:lang w:val="pt-BR"/>
+              </w:rPr>
+              <w:t xml:space="preserve"> ns</w:t>
             </w:r>
           </w:p>
         </w:tc>
@@ -2603,8 +2879,31 @@
           <w:rFonts w:ascii="Arial" w:hAnsi="Arial" w:cs="Arial"/>
           <w:lang w:val="pt-BR"/>
         </w:rPr>
-        <w:t xml:space="preserve"> 15972 ns ou 0,015 ms</w:t>
-      </w:r>
+        <w:t xml:space="preserve"> </w:t>
+      </w:r>
+      <w:r>
+        <w:rPr>
+          <w:rFonts w:ascii="Arial" w:hAnsi="Arial" w:cs="Arial"/>
+          <w:lang w:val="pt-BR"/>
+        </w:rPr>
+        <w:t>1,501</w:t>
+      </w:r>
+      <w:r>
+        <w:rPr>
+          <w:rFonts w:ascii="Arial" w:hAnsi="Arial" w:cs="Arial"/>
+          <w:lang w:val="pt-BR"/>
+        </w:rPr>
+        <w:t xml:space="preserve"> </w:t>
+      </w:r>
+      <w:proofErr w:type="spellStart"/>
+      <w:r>
+        <w:rPr>
+          <w:rFonts w:ascii="Arial" w:hAnsi="Arial" w:cs="Arial"/>
+          <w:lang w:val="pt-BR"/>
+        </w:rPr>
+        <w:t>ms</w:t>
+      </w:r>
+      <w:proofErr w:type="spellEnd"/>
     </w:p>
     <w:tbl>
       <w:tblPr>
@@ -2613,16 +2912,16 @@
         <w:tblLook w:val="04A0" w:firstRow="1" w:lastRow="0" w:firstColumn="1" w:lastColumn="0" w:noHBand="0" w:noVBand="1"/>
       </w:tblPr>
       <w:tblGrid>
-        <w:gridCol w:w="1860"/>
-        <w:gridCol w:w="1947"/>
-        <w:gridCol w:w="1948"/>
-        <w:gridCol w:w="1948"/>
-        <w:gridCol w:w="1647"/>
+        <w:gridCol w:w="1129"/>
+        <w:gridCol w:w="1701"/>
+        <w:gridCol w:w="1701"/>
+        <w:gridCol w:w="1843"/>
+        <w:gridCol w:w="2976"/>
       </w:tblGrid>
       <w:tr>
         <w:tc>
           <w:tcPr>
-            <w:tcW w:w="1860" w:type="dxa"/>
+            <w:tcW w:w="1129" w:type="dxa"/>
           </w:tcPr>
           <w:p>
             <w:pPr>
@@ -2642,7 +2941,7 @@
         </w:tc>
         <w:tc>
           <w:tcPr>
-            <w:tcW w:w="1947" w:type="dxa"/>
+            <w:tcW w:w="1701" w:type="dxa"/>
           </w:tcPr>
           <w:p>
             <w:pPr>
@@ -2662,7 +2961,7 @@
         </w:tc>
         <w:tc>
           <w:tcPr>
-            <w:tcW w:w="1948" w:type="dxa"/>
+            <w:tcW w:w="1701" w:type="dxa"/>
           </w:tcPr>
           <w:p>
             <w:pPr>
@@ -2682,7 +2981,7 @@
         </w:tc>
         <w:tc>
           <w:tcPr>
-            <w:tcW w:w="1948" w:type="dxa"/>
+            <w:tcW w:w="1843" w:type="dxa"/>
           </w:tcPr>
           <w:p>
             <w:pPr>
@@ -2702,7 +3001,7 @@
         </w:tc>
         <w:tc>
           <w:tcPr>
-            <w:tcW w:w="1647" w:type="dxa"/>
+            <w:tcW w:w="2976" w:type="dxa"/>
           </w:tcPr>
           <w:p>
             <w:pPr>
@@ -2724,15 +3023,16 @@
       <w:tr>
         <w:tc>
           <w:tcPr>
-            <w:tcW w:w="1860" w:type="dxa"/>
-          </w:tcPr>
-          <w:p>
-            <w:pPr>
-              <w:rPr>
-                <w:rFonts w:ascii="Arial" w:hAnsi="Arial" w:cs="Arial"/>
-                <w:lang w:val="pt-BR"/>
-              </w:rPr>
-            </w:pPr>
+            <w:tcW w:w="1129" w:type="dxa"/>
+          </w:tcPr>
+          <w:p>
+            <w:pPr>
+              <w:rPr>
+                <w:rFonts w:ascii="Arial" w:hAnsi="Arial" w:cs="Arial"/>
+                <w:lang w:val="pt-BR"/>
+              </w:rPr>
+            </w:pPr>
+            <w:proofErr w:type="spellStart"/>
             <w:r>
               <w:rPr>
                 <w:rFonts w:ascii="Arial" w:hAnsi="Arial" w:cs="Arial"/>
@@ -2740,93 +3040,133 @@
               </w:rPr>
               <w:t>Allys</w:t>
             </w:r>
-          </w:p>
-        </w:tc>
-        <w:tc>
-          <w:tcPr>
-            <w:tcW w:w="1947" w:type="dxa"/>
-          </w:tcPr>
-          <w:p>
-            <w:pPr>
-              <w:rPr>
-                <w:rFonts w:ascii="Arial" w:hAnsi="Arial" w:cs="Arial"/>
-                <w:lang w:val="pt-BR"/>
-              </w:rPr>
-            </w:pPr>
-            <w:r>
-              <w:rPr>
-                <w:rFonts w:ascii="Arial" w:hAnsi="Arial" w:cs="Arial"/>
-                <w:lang w:val="pt-BR"/>
-              </w:rPr>
-              <w:t>9292</w:t>
-            </w:r>
-          </w:p>
-        </w:tc>
-        <w:tc>
-          <w:tcPr>
-            <w:tcW w:w="1948" w:type="dxa"/>
-          </w:tcPr>
-          <w:p>
-            <w:pPr>
-              <w:rPr>
-                <w:rFonts w:ascii="Arial" w:hAnsi="Arial" w:cs="Arial"/>
-                <w:lang w:val="pt-BR"/>
-              </w:rPr>
-            </w:pPr>
-            <w:r>
-              <w:rPr>
-                <w:rFonts w:ascii="Arial" w:hAnsi="Arial" w:cs="Arial"/>
-                <w:lang w:val="pt-BR"/>
-              </w:rPr>
-              <w:t>14000</w:t>
-            </w:r>
-          </w:p>
-        </w:tc>
-        <w:tc>
-          <w:tcPr>
-            <w:tcW w:w="1948" w:type="dxa"/>
-          </w:tcPr>
-          <w:p>
-            <w:pPr>
-              <w:rPr>
-                <w:rFonts w:ascii="Arial" w:hAnsi="Arial" w:cs="Arial"/>
-                <w:lang w:val="pt-BR"/>
-              </w:rPr>
-            </w:pPr>
-            <w:r>
-              <w:rPr>
-                <w:rFonts w:ascii="Arial" w:hAnsi="Arial" w:cs="Arial"/>
-                <w:lang w:val="pt-BR"/>
-              </w:rPr>
-              <w:t>12167</w:t>
-            </w:r>
-          </w:p>
-        </w:tc>
-        <w:tc>
-          <w:tcPr>
-            <w:tcW w:w="1647" w:type="dxa"/>
-          </w:tcPr>
-          <w:p>
-            <w:pPr>
-              <w:rPr>
-                <w:rFonts w:ascii="Arial" w:hAnsi="Arial" w:cs="Arial"/>
-                <w:lang w:val="pt-BR"/>
-              </w:rPr>
-            </w:pPr>
-            <w:r>
-              <w:rPr>
-                <w:rFonts w:ascii="Arial" w:hAnsi="Arial" w:cs="Arial"/>
-                <w:lang w:val="pt-BR"/>
-              </w:rPr>
-              <w:t>11819 ns</w:t>
-            </w:r>
-          </w:p>
-        </w:tc>
-      </w:tr>
-      <w:tr>
-        <w:tc>
-          <w:tcPr>
-            <w:tcW w:w="1860" w:type="dxa"/>
+            <w:proofErr w:type="spellEnd"/>
+          </w:p>
+        </w:tc>
+        <w:tc>
+          <w:tcPr>
+            <w:tcW w:w="1701" w:type="dxa"/>
+          </w:tcPr>
+          <w:p>
+            <w:pPr>
+              <w:rPr>
+                <w:rFonts w:ascii="Arial" w:hAnsi="Arial" w:cs="Arial"/>
+                <w:lang w:val="pt-BR"/>
+              </w:rPr>
+            </w:pPr>
+            <w:r>
+              <w:rPr>
+                <w:rFonts w:ascii="Arial" w:hAnsi="Arial" w:cs="Arial"/>
+                <w:lang w:val="pt-BR"/>
+              </w:rPr>
+              <w:t>3083</w:t>
+            </w:r>
+          </w:p>
+        </w:tc>
+        <w:tc>
+          <w:tcPr>
+            <w:tcW w:w="1701" w:type="dxa"/>
+          </w:tcPr>
+          <w:p>
+            <w:pPr>
+              <w:rPr>
+                <w:rFonts w:ascii="Arial" w:hAnsi="Arial" w:cs="Arial"/>
+                <w:lang w:val="pt-BR"/>
+              </w:rPr>
+            </w:pPr>
+            <w:r>
+              <w:rPr>
+                <w:rFonts w:ascii="Arial" w:hAnsi="Arial" w:cs="Arial"/>
+                <w:lang w:val="pt-BR"/>
+              </w:rPr>
+              <w:t>7291</w:t>
+            </w:r>
+          </w:p>
+        </w:tc>
+        <w:tc>
+          <w:tcPr>
+            <w:tcW w:w="1843" w:type="dxa"/>
+          </w:tcPr>
+          <w:p>
+            <w:pPr>
+              <w:rPr>
+                <w:rFonts w:ascii="Arial" w:hAnsi="Arial" w:cs="Arial"/>
+                <w:lang w:val="pt-BR"/>
+              </w:rPr>
+            </w:pPr>
+            <w:r>
+              <w:rPr>
+                <w:rFonts w:ascii="Arial" w:hAnsi="Arial" w:cs="Arial"/>
+                <w:lang w:val="pt-BR"/>
+              </w:rPr>
+              <w:t>2959</w:t>
+            </w:r>
+          </w:p>
+        </w:tc>
+        <w:tc>
+          <w:tcPr>
+            <w:tcW w:w="2976" w:type="dxa"/>
+          </w:tcPr>
+          <w:p>
+            <w:pPr>
+              <w:rPr>
+                <w:rFonts w:ascii="Arial" w:hAnsi="Arial" w:cs="Arial"/>
+                <w:lang w:val="pt-BR"/>
+              </w:rPr>
+            </w:pPr>
+            <w:r>
+              <w:rPr>
+                <w:rFonts w:ascii="Arial" w:hAnsi="Arial" w:cs="Arial"/>
+                <w:lang w:val="pt-BR"/>
+              </w:rPr>
+              <w:t xml:space="preserve">4443 </w:t>
+            </w:r>
+            <w:proofErr w:type="spellStart"/>
+            <w:r>
+              <w:rPr>
+                <w:rFonts w:ascii="Arial" w:hAnsi="Arial" w:cs="Arial"/>
+                <w:lang w:val="pt-BR"/>
+              </w:rPr>
+              <w:t>ns</w:t>
+            </w:r>
+            <w:proofErr w:type="spellEnd"/>
+            <w:r>
+              <w:rPr>
+                <w:rFonts w:ascii="Arial" w:hAnsi="Arial" w:cs="Arial"/>
+                <w:lang w:val="pt-BR"/>
+              </w:rPr>
+              <w:t xml:space="preserve"> ou </w:t>
+            </w:r>
+            <w:r>
+              <w:rPr>
+                <w:rFonts w:ascii="Arial" w:hAnsi="Arial" w:cs="Arial"/>
+                <w:lang w:val="pt-BR"/>
+              </w:rPr>
+              <w:t>0,004</w:t>
+            </w:r>
+            <w:r>
+              <w:rPr>
+                <w:rFonts w:ascii="Arial" w:hAnsi="Arial" w:cs="Arial"/>
+                <w:lang w:val="pt-BR"/>
+              </w:rPr>
+              <w:t xml:space="preserve"> </w:t>
+            </w:r>
+            <w:proofErr w:type="spellStart"/>
+            <w:r>
+              <w:rPr>
+                <w:rFonts w:ascii="Arial" w:hAnsi="Arial" w:cs="Arial"/>
+                <w:lang w:val="pt-BR"/>
+              </w:rPr>
+              <w:t>ms</w:t>
+            </w:r>
+            <w:proofErr w:type="spellEnd"/>
+          </w:p>
+        </w:tc>
+      </w:tr>
+      <w:tr>
+        <w:tc>
+          <w:tcPr>
+            <w:tcW w:w="1129" w:type="dxa"/>
           </w:tcPr>
           <w:p>
             <w:pPr>
@@ -2846,89 +3186,128 @@
         </w:tc>
         <w:tc>
           <w:tcPr>
-            <w:tcW w:w="1947" w:type="dxa"/>
-          </w:tcPr>
-          <w:p>
-            <w:pPr>
-              <w:rPr>
-                <w:rFonts w:ascii="Arial" w:hAnsi="Arial" w:cs="Arial"/>
-                <w:lang w:val="pt-BR"/>
-              </w:rPr>
-            </w:pPr>
-            <w:r>
-              <w:rPr>
-                <w:rFonts w:ascii="Arial" w:hAnsi="Arial" w:cs="Arial"/>
-                <w:lang w:val="pt-BR"/>
-              </w:rPr>
-              <w:t>15792</w:t>
-            </w:r>
-          </w:p>
-        </w:tc>
-        <w:tc>
-          <w:tcPr>
-            <w:tcW w:w="1948" w:type="dxa"/>
-          </w:tcPr>
-          <w:p>
-            <w:pPr>
-              <w:rPr>
-                <w:rFonts w:ascii="Arial" w:hAnsi="Arial" w:cs="Arial"/>
-                <w:lang w:val="pt-BR"/>
-              </w:rPr>
-            </w:pPr>
-            <w:r>
-              <w:rPr>
-                <w:rFonts w:ascii="Arial" w:hAnsi="Arial" w:cs="Arial"/>
-                <w:lang w:val="pt-BR"/>
-              </w:rPr>
-              <w:t>29208</w:t>
-            </w:r>
-          </w:p>
-        </w:tc>
-        <w:tc>
-          <w:tcPr>
-            <w:tcW w:w="1948" w:type="dxa"/>
-          </w:tcPr>
-          <w:p>
-            <w:pPr>
-              <w:rPr>
-                <w:rFonts w:ascii="Arial" w:hAnsi="Arial" w:cs="Arial"/>
-                <w:lang w:val="pt-BR"/>
-              </w:rPr>
-            </w:pPr>
-            <w:r>
-              <w:rPr>
-                <w:rFonts w:ascii="Arial" w:hAnsi="Arial" w:cs="Arial"/>
-                <w:lang w:val="pt-BR"/>
-              </w:rPr>
-              <w:t>13333</w:t>
-            </w:r>
-          </w:p>
-        </w:tc>
-        <w:tc>
-          <w:tcPr>
-            <w:tcW w:w="1647" w:type="dxa"/>
-          </w:tcPr>
-          <w:p>
-            <w:pPr>
-              <w:rPr>
-                <w:rFonts w:ascii="Arial" w:hAnsi="Arial" w:cs="Arial"/>
-                <w:lang w:val="pt-BR"/>
-              </w:rPr>
-            </w:pPr>
-            <w:r>
-              <w:rPr>
-                <w:rFonts w:ascii="Arial" w:hAnsi="Arial" w:cs="Arial"/>
-                <w:lang w:val="pt-BR"/>
-              </w:rPr>
-              <w:t>17403 ns</w:t>
-            </w:r>
-          </w:p>
-        </w:tc>
-      </w:tr>
-      <w:tr>
-        <w:tc>
-          <w:tcPr>
-            <w:tcW w:w="1860" w:type="dxa"/>
+            <w:tcW w:w="1701" w:type="dxa"/>
+          </w:tcPr>
+          <w:p>
+            <w:pPr>
+              <w:rPr>
+                <w:rFonts w:ascii="Arial" w:hAnsi="Arial" w:cs="Arial"/>
+                <w:lang w:val="pt-BR"/>
+              </w:rPr>
+            </w:pPr>
+            <w:r>
+              <w:rPr>
+                <w:rFonts w:ascii="Arial" w:hAnsi="Arial" w:cs="Arial"/>
+                <w:lang w:val="pt-BR"/>
+              </w:rPr>
+              <w:t>20125</w:t>
+            </w:r>
+          </w:p>
+        </w:tc>
+        <w:tc>
+          <w:tcPr>
+            <w:tcW w:w="1701" w:type="dxa"/>
+          </w:tcPr>
+          <w:p>
+            <w:pPr>
+              <w:rPr>
+                <w:rFonts w:ascii="Arial" w:hAnsi="Arial" w:cs="Arial"/>
+                <w:lang w:val="pt-BR"/>
+              </w:rPr>
+            </w:pPr>
+            <w:r>
+              <w:rPr>
+                <w:rFonts w:ascii="Arial" w:hAnsi="Arial" w:cs="Arial"/>
+                <w:lang w:val="pt-BR"/>
+              </w:rPr>
+              <w:t>7791</w:t>
+            </w:r>
+          </w:p>
+        </w:tc>
+        <w:tc>
+          <w:tcPr>
+            <w:tcW w:w="1843" w:type="dxa"/>
+          </w:tcPr>
+          <w:p>
+            <w:pPr>
+              <w:rPr>
+                <w:rFonts w:ascii="Arial" w:hAnsi="Arial" w:cs="Arial"/>
+                <w:lang w:val="pt-BR"/>
+              </w:rPr>
+            </w:pPr>
+            <w:r>
+              <w:rPr>
+                <w:rFonts w:ascii="Arial" w:hAnsi="Arial" w:cs="Arial"/>
+                <w:lang w:val="pt-BR"/>
+              </w:rPr>
+              <w:t>9542</w:t>
+            </w:r>
+          </w:p>
+        </w:tc>
+        <w:tc>
+          <w:tcPr>
+            <w:tcW w:w="2976" w:type="dxa"/>
+          </w:tcPr>
+          <w:p>
+            <w:pPr>
+              <w:rPr>
+                <w:rFonts w:ascii="Arial" w:hAnsi="Arial" w:cs="Arial"/>
+                <w:lang w:val="pt-BR"/>
+              </w:rPr>
+            </w:pPr>
+            <w:r>
+              <w:rPr>
+                <w:rFonts w:ascii="Arial" w:hAnsi="Arial" w:cs="Arial"/>
+                <w:lang w:val="pt-BR"/>
+              </w:rPr>
+              <w:t xml:space="preserve">12486 </w:t>
+            </w:r>
+            <w:proofErr w:type="spellStart"/>
+            <w:r>
+              <w:rPr>
+                <w:rFonts w:ascii="Arial" w:hAnsi="Arial" w:cs="Arial"/>
+                <w:lang w:val="pt-BR"/>
+              </w:rPr>
+              <w:t>ns</w:t>
+            </w:r>
+            <w:proofErr w:type="spellEnd"/>
+            <w:r>
+              <w:rPr>
+                <w:rFonts w:ascii="Arial" w:hAnsi="Arial" w:cs="Arial"/>
+                <w:lang w:val="pt-BR"/>
+              </w:rPr>
+              <w:t xml:space="preserve"> ou </w:t>
+            </w:r>
+            <w:r>
+              <w:rPr>
+                <w:rFonts w:ascii="Arial" w:hAnsi="Arial" w:cs="Arial"/>
+                <w:lang w:val="pt-BR"/>
+              </w:rPr>
+              <w:t>0,012</w:t>
+            </w:r>
+            <w:r>
+              <w:rPr>
+                <w:rFonts w:ascii="Arial" w:hAnsi="Arial" w:cs="Arial"/>
+                <w:lang w:val="pt-BR"/>
+              </w:rPr>
+              <w:t xml:space="preserve"> </w:t>
+            </w:r>
+            <w:proofErr w:type="spellStart"/>
+            <w:r>
+              <w:rPr>
+                <w:rFonts w:ascii="Arial" w:hAnsi="Arial" w:cs="Arial"/>
+                <w:lang w:val="pt-BR"/>
+              </w:rPr>
+              <w:t>ms</w:t>
+            </w:r>
+            <w:proofErr w:type="spellEnd"/>
+          </w:p>
+        </w:tc>
+      </w:tr>
+      <w:tr>
+        <w:tc>
+          <w:tcPr>
+            <w:tcW w:w="1129" w:type="dxa"/>
           </w:tcPr>
           <w:p>
             <w:pPr>
@@ -2948,82 +3327,121 @@
         </w:tc>
         <w:tc>
           <w:tcPr>
-            <w:tcW w:w="1947" w:type="dxa"/>
-          </w:tcPr>
-          <w:p>
-            <w:pPr>
-              <w:rPr>
-                <w:rFonts w:ascii="Arial" w:hAnsi="Arial" w:cs="Arial"/>
-                <w:lang w:val="pt-BR"/>
-              </w:rPr>
-            </w:pPr>
-            <w:r>
-              <w:rPr>
-                <w:rFonts w:ascii="Arial" w:hAnsi="Arial" w:cs="Arial"/>
-                <w:lang w:val="pt-BR"/>
-              </w:rPr>
-              <w:t>19667</w:t>
-            </w:r>
-          </w:p>
-        </w:tc>
-        <w:tc>
-          <w:tcPr>
-            <w:tcW w:w="1948" w:type="dxa"/>
-          </w:tcPr>
-          <w:p>
-            <w:pPr>
-              <w:rPr>
-                <w:rFonts w:ascii="Arial" w:hAnsi="Arial" w:cs="Arial"/>
-                <w:lang w:val="pt-BR"/>
-              </w:rPr>
-            </w:pPr>
-            <w:r>
-              <w:rPr>
-                <w:rFonts w:ascii="Arial" w:hAnsi="Arial" w:cs="Arial"/>
-                <w:lang w:val="pt-BR"/>
-              </w:rPr>
-              <w:t>19209</w:t>
-            </w:r>
-          </w:p>
-        </w:tc>
-        <w:tc>
-          <w:tcPr>
-            <w:tcW w:w="1948" w:type="dxa"/>
-          </w:tcPr>
-          <w:p>
-            <w:pPr>
-              <w:rPr>
-                <w:rFonts w:ascii="Arial" w:hAnsi="Arial" w:cs="Arial"/>
-                <w:lang w:val="pt-BR"/>
-              </w:rPr>
-            </w:pPr>
-            <w:r>
-              <w:rPr>
-                <w:rFonts w:ascii="Arial" w:hAnsi="Arial" w:cs="Arial"/>
-                <w:lang w:val="pt-BR"/>
-              </w:rPr>
-              <w:t>17208</w:t>
-            </w:r>
-          </w:p>
-        </w:tc>
-        <w:tc>
-          <w:tcPr>
-            <w:tcW w:w="1647" w:type="dxa"/>
-          </w:tcPr>
-          <w:p>
-            <w:pPr>
-              <w:rPr>
-                <w:rFonts w:ascii="Arial" w:hAnsi="Arial" w:cs="Arial"/>
-                <w:lang w:val="pt-BR"/>
-              </w:rPr>
-            </w:pPr>
-            <w:r>
-              <w:rPr>
-                <w:rFonts w:ascii="Arial" w:hAnsi="Arial" w:cs="Arial"/>
-                <w:lang w:val="pt-BR"/>
-              </w:rPr>
-              <w:t>18694 ns</w:t>
-            </w:r>
+            <w:tcW w:w="1701" w:type="dxa"/>
+          </w:tcPr>
+          <w:p>
+            <w:pPr>
+              <w:rPr>
+                <w:rFonts w:ascii="Arial" w:hAnsi="Arial" w:cs="Arial"/>
+                <w:lang w:val="pt-BR"/>
+              </w:rPr>
+            </w:pPr>
+            <w:r>
+              <w:rPr>
+                <w:rFonts w:ascii="Arial" w:hAnsi="Arial" w:cs="Arial"/>
+                <w:lang w:val="pt-BR"/>
+              </w:rPr>
+              <w:t>15209</w:t>
+            </w:r>
+          </w:p>
+        </w:tc>
+        <w:tc>
+          <w:tcPr>
+            <w:tcW w:w="1701" w:type="dxa"/>
+          </w:tcPr>
+          <w:p>
+            <w:pPr>
+              <w:rPr>
+                <w:rFonts w:ascii="Arial" w:hAnsi="Arial" w:cs="Arial"/>
+                <w:lang w:val="pt-BR"/>
+              </w:rPr>
+            </w:pPr>
+            <w:r>
+              <w:rPr>
+                <w:rFonts w:ascii="Arial" w:hAnsi="Arial" w:cs="Arial"/>
+                <w:lang w:val="pt-BR"/>
+              </w:rPr>
+              <w:t>10333</w:t>
+            </w:r>
+          </w:p>
+        </w:tc>
+        <w:tc>
+          <w:tcPr>
+            <w:tcW w:w="1843" w:type="dxa"/>
+          </w:tcPr>
+          <w:p>
+            <w:pPr>
+              <w:rPr>
+                <w:rFonts w:ascii="Arial" w:hAnsi="Arial" w:cs="Arial"/>
+                <w:lang w:val="pt-BR"/>
+              </w:rPr>
+            </w:pPr>
+            <w:r>
+              <w:rPr>
+                <w:rFonts w:ascii="Arial" w:hAnsi="Arial" w:cs="Arial"/>
+                <w:lang w:val="pt-BR"/>
+              </w:rPr>
+              <w:t>15459</w:t>
+            </w:r>
+          </w:p>
+        </w:tc>
+        <w:tc>
+          <w:tcPr>
+            <w:tcW w:w="2976" w:type="dxa"/>
+          </w:tcPr>
+          <w:p>
+            <w:pPr>
+              <w:rPr>
+                <w:rFonts w:ascii="Arial" w:hAnsi="Arial" w:cs="Arial"/>
+                <w:lang w:val="pt-BR"/>
+              </w:rPr>
+            </w:pPr>
+            <w:r>
+              <w:rPr>
+                <w:rFonts w:ascii="Arial" w:hAnsi="Arial" w:cs="Arial"/>
+                <w:lang w:val="pt-BR"/>
+              </w:rPr>
+              <w:t xml:space="preserve">13667 </w:t>
+            </w:r>
+            <w:proofErr w:type="spellStart"/>
+            <w:r>
+              <w:rPr>
+                <w:rFonts w:ascii="Arial" w:hAnsi="Arial" w:cs="Arial"/>
+                <w:lang w:val="pt-BR"/>
+              </w:rPr>
+              <w:t>ns</w:t>
+            </w:r>
+            <w:proofErr w:type="spellEnd"/>
+            <w:r>
+              <w:rPr>
+                <w:rFonts w:ascii="Arial" w:hAnsi="Arial" w:cs="Arial"/>
+                <w:lang w:val="pt-BR"/>
+              </w:rPr>
+              <w:t xml:space="preserve"> ou </w:t>
+            </w:r>
+            <w:r>
+              <w:rPr>
+                <w:rFonts w:ascii="Arial" w:hAnsi="Arial" w:cs="Arial"/>
+                <w:lang w:val="pt-BR"/>
+              </w:rPr>
+              <w:t>0,01</w:t>
+            </w:r>
+            <w:r>
+              <w:rPr>
+                <w:rFonts w:ascii="Arial" w:hAnsi="Arial" w:cs="Arial"/>
+                <w:lang w:val="pt-BR"/>
+              </w:rPr>
+              <w:t xml:space="preserve">4 </w:t>
+            </w:r>
+            <w:proofErr w:type="spellStart"/>
+            <w:r>
+              <w:rPr>
+                <w:rFonts w:ascii="Arial" w:hAnsi="Arial" w:cs="Arial"/>
+                <w:lang w:val="pt-BR"/>
+              </w:rPr>
+              <w:t>ms</w:t>
+            </w:r>
+            <w:proofErr w:type="spellEnd"/>
           </w:p>
         </w:tc>
       </w:tr>

</xml_diff>

<commit_message>
Arrumar especificação no relatório
</commit_message>
<xml_diff>
--- a/relatorio/Relatorio_desempenho.docx
+++ b/relatorio/Relatorio_desempenho.docx
@@ -199,7 +199,7 @@
           <w:rFonts w:ascii="Arial" w:hAnsi="Arial" w:cs="Arial"/>
           <w:lang w:val="pt-BR"/>
         </w:rPr>
-        <w:t xml:space="preserve"> (32).</w:t>
+        <w:t>.</w:t>
       </w:r>
     </w:p>
     <w:p>
@@ -1867,49 +1867,49 @@
                 <w:rFonts w:ascii="Arial" w:hAnsi="Arial" w:cs="Arial"/>
                 <w:lang w:val="pt-BR"/>
               </w:rPr>
+              <w:t>18</w:t>
+            </w:r>
+          </w:p>
+        </w:tc>
+        <w:tc>
+          <w:tcPr>
+            <w:tcW w:w="2977" w:type="dxa"/>
+          </w:tcPr>
+          <w:p>
+            <w:pPr>
+              <w:rPr>
+                <w:rFonts w:ascii="Arial" w:hAnsi="Arial" w:cs="Arial"/>
+                <w:lang w:val="pt-BR"/>
+              </w:rPr>
+            </w:pPr>
+            <w:r>
+              <w:rPr>
+                <w:rFonts w:ascii="Arial" w:hAnsi="Arial" w:cs="Arial"/>
+                <w:lang w:val="pt-BR"/>
+              </w:rPr>
+              <w:t>10</w:t>
+            </w:r>
+          </w:p>
+        </w:tc>
+      </w:tr>
+      <w:tr>
+        <w:tc>
+          <w:tcPr>
+            <w:tcW w:w="1129" w:type="dxa"/>
+          </w:tcPr>
+          <w:p>
+            <w:pPr>
+              <w:rPr>
+                <w:rFonts w:ascii="Arial" w:hAnsi="Arial" w:cs="Arial"/>
+                <w:lang w:val="pt-BR"/>
+              </w:rPr>
+            </w:pPr>
+            <w:r>
+              <w:rPr>
+                <w:rFonts w:ascii="Arial" w:hAnsi="Arial" w:cs="Arial"/>
+                <w:lang w:val="pt-BR"/>
+              </w:rPr>
               <w:lastRenderedPageBreak/>
-              <w:t>18</w:t>
-            </w:r>
-          </w:p>
-        </w:tc>
-        <w:tc>
-          <w:tcPr>
-            <w:tcW w:w="2977" w:type="dxa"/>
-          </w:tcPr>
-          <w:p>
-            <w:pPr>
-              <w:rPr>
-                <w:rFonts w:ascii="Arial" w:hAnsi="Arial" w:cs="Arial"/>
-                <w:lang w:val="pt-BR"/>
-              </w:rPr>
-            </w:pPr>
-            <w:r>
-              <w:rPr>
-                <w:rFonts w:ascii="Arial" w:hAnsi="Arial" w:cs="Arial"/>
-                <w:lang w:val="pt-BR"/>
-              </w:rPr>
-              <w:t>10</w:t>
-            </w:r>
-          </w:p>
-        </w:tc>
-      </w:tr>
-      <w:tr>
-        <w:tc>
-          <w:tcPr>
-            <w:tcW w:w="1129" w:type="dxa"/>
-          </w:tcPr>
-          <w:p>
-            <w:pPr>
-              <w:rPr>
-                <w:rFonts w:ascii="Arial" w:hAnsi="Arial" w:cs="Arial"/>
-                <w:lang w:val="pt-BR"/>
-              </w:rPr>
-            </w:pPr>
-            <w:r>
-              <w:rPr>
-                <w:rFonts w:ascii="Arial" w:hAnsi="Arial" w:cs="Arial"/>
-                <w:lang w:val="pt-BR"/>
-              </w:rPr>
               <w:t>19</w:t>
             </w:r>
           </w:p>
@@ -2579,7 +2579,7 @@
           <w:rFonts w:ascii="Arial" w:hAnsi="Arial" w:cs="Arial"/>
           <w:lang w:val="pt-BR"/>
         </w:rPr>
-        <w:t xml:space="preserve"> (32).</w:t>
+        <w:t>.</w:t>
       </w:r>
     </w:p>
     <w:p>
@@ -3818,49 +3818,49 @@
                 <w:rFonts w:ascii="Arial" w:hAnsi="Arial" w:cs="Arial"/>
                 <w:lang w:val="pt-BR"/>
               </w:rPr>
+              <w:t>06</w:t>
+            </w:r>
+          </w:p>
+        </w:tc>
+        <w:tc>
+          <w:tcPr>
+            <w:tcW w:w="2977" w:type="dxa"/>
+          </w:tcPr>
+          <w:p>
+            <w:pPr>
+              <w:rPr>
+                <w:rFonts w:ascii="Arial" w:hAnsi="Arial" w:cs="Arial"/>
+                <w:lang w:val="pt-BR"/>
+              </w:rPr>
+            </w:pPr>
+            <w:r>
+              <w:rPr>
+                <w:rFonts w:ascii="Arial" w:hAnsi="Arial" w:cs="Arial"/>
+                <w:lang w:val="pt-BR"/>
+              </w:rPr>
+              <w:t>320</w:t>
+            </w:r>
+          </w:p>
+        </w:tc>
+      </w:tr>
+      <w:tr>
+        <w:tc>
+          <w:tcPr>
+            <w:tcW w:w="1129" w:type="dxa"/>
+          </w:tcPr>
+          <w:p>
+            <w:pPr>
+              <w:rPr>
+                <w:rFonts w:ascii="Arial" w:hAnsi="Arial" w:cs="Arial"/>
+                <w:lang w:val="pt-BR"/>
+              </w:rPr>
+            </w:pPr>
+            <w:r>
+              <w:rPr>
+                <w:rFonts w:ascii="Arial" w:hAnsi="Arial" w:cs="Arial"/>
+                <w:lang w:val="pt-BR"/>
+              </w:rPr>
               <w:lastRenderedPageBreak/>
-              <w:t>06</w:t>
-            </w:r>
-          </w:p>
-        </w:tc>
-        <w:tc>
-          <w:tcPr>
-            <w:tcW w:w="2977" w:type="dxa"/>
-          </w:tcPr>
-          <w:p>
-            <w:pPr>
-              <w:rPr>
-                <w:rFonts w:ascii="Arial" w:hAnsi="Arial" w:cs="Arial"/>
-                <w:lang w:val="pt-BR"/>
-              </w:rPr>
-            </w:pPr>
-            <w:r>
-              <w:rPr>
-                <w:rFonts w:ascii="Arial" w:hAnsi="Arial" w:cs="Arial"/>
-                <w:lang w:val="pt-BR"/>
-              </w:rPr>
-              <w:t>320</w:t>
-            </w:r>
-          </w:p>
-        </w:tc>
-      </w:tr>
-      <w:tr>
-        <w:tc>
-          <w:tcPr>
-            <w:tcW w:w="1129" w:type="dxa"/>
-          </w:tcPr>
-          <w:p>
-            <w:pPr>
-              <w:rPr>
-                <w:rFonts w:ascii="Arial" w:hAnsi="Arial" w:cs="Arial"/>
-                <w:lang w:val="pt-BR"/>
-              </w:rPr>
-            </w:pPr>
-            <w:r>
-              <w:rPr>
-                <w:rFonts w:ascii="Arial" w:hAnsi="Arial" w:cs="Arial"/>
-                <w:lang w:val="pt-BR"/>
-              </w:rPr>
               <w:t>07</w:t>
             </w:r>
           </w:p>

</xml_diff>